<commit_message>
started datasets analysis updating excel files
</commit_message>
<xml_diff>
--- a/results_analysis/spark_00_results_show.docx
+++ b/results_analysis/spark_00_results_show.docx
@@ -19,7 +19,123 @@
           <w:sz w:val="28"/>
           <w:szCs w:val="28"/>
         </w:rPr>
-        <w:t>MOTOR FAILURE</w:t>
+        <w:t>GERAL</w:t>
+      </w:r>
+    </w:p>
+    <w:p/>
+    <w:p>
+      <w:r>
+        <w:t xml:space="preserve">- </w:t>
+      </w:r>
+      <w:r>
+        <w:t>NORM</w:t>
+      </w:r>
+      <w:r>
+        <w:t>:</w:t>
+      </w:r>
+      <w:r>
+        <w:t xml:space="preserve"> </w:t>
+      </w:r>
+      <w:r>
+        <w:tab/>
+      </w:r>
+      <w:r>
+        <w:t>03</w:t>
+      </w:r>
+      <w:r>
+        <w:tab/>
+      </w:r>
+      <w:r>
+        <w:tab/>
+      </w:r>
+      <w:r>
+        <w:tab/>
+      </w:r>
+      <w:r>
+        <w:t xml:space="preserve">- </w:t>
+      </w:r>
+      <w:r>
+        <w:t>HOLD</w:t>
+      </w:r>
+      <w:r>
+        <w:t>:</w:t>
+      </w:r>
+      <w:r>
+        <w:tab/>
+      </w:r>
+      <w:r>
+        <w:tab/>
+      </w:r>
+      <w:r>
+        <w:t>02</w:t>
+      </w:r>
+    </w:p>
+    <w:p>
+      <w:r>
+        <w:t xml:space="preserve">- </w:t>
+      </w:r>
+      <w:r>
+        <w:t>HPO</w:t>
+      </w:r>
+      <w:r>
+        <w:t>:</w:t>
+      </w:r>
+      <w:r>
+        <w:t xml:space="preserve"> </w:t>
+      </w:r>
+      <w:r>
+        <w:tab/>
+      </w:r>
+      <w:r>
+        <w:tab/>
+      </w:r>
+      <w:r>
+        <w:t>RANDOM</w:t>
+      </w:r>
+      <w:r>
+        <w:tab/>
+      </w:r>
+      <w:r>
+        <w:tab/>
+      </w:r>
+      <w:r>
+        <w:t xml:space="preserve">- </w:t>
+      </w:r>
+      <w:r>
+        <w:t>KERNELS</w:t>
+      </w:r>
+      <w:r>
+        <w:t>:</w:t>
+      </w:r>
+      <w:r>
+        <w:t xml:space="preserve"> </w:t>
+      </w:r>
+      <w:r>
+        <w:tab/>
+      </w:r>
+      <w:r>
+        <w:t>08</w:t>
+      </w:r>
+    </w:p>
+    <w:p/>
+    <w:p>
+      <w:r>
+        <w:t>- KERNELS: VERIFICA QUAIS MELHORES PARA UTILIZAR</w:t>
+      </w:r>
+    </w:p>
+    <w:p>
+      <w:r>
+        <w:t>- NOVELTY E SURPRISE: VERIFICA MELHOR ADAPTAÇÃO</w:t>
+      </w:r>
+    </w:p>
+    <w:p>
+      <w:r>
+        <w:t>- NN x KNN: VERIFICA SE HÁ MELHORIA</w:t>
+      </w:r>
+    </w:p>
+    <w:p>
+      <w:r>
+        <w:t>- DM1 x DM2: VERIFICA SE HÁ MELHORIA</w:t>
       </w:r>
     </w:p>
     <w:p/>
@@ -40,7 +156,83 @@
           <w:sz w:val="28"/>
           <w:szCs w:val="28"/>
         </w:rPr>
-        <w:t>PAP-SMEAR</w:t>
+        <w:t>MOTOR FAILURE</w:t>
+      </w:r>
+    </w:p>
+    <w:p>
+      <w:r>
+        <w:t xml:space="preserve">- Melhores kernels (best): </w:t>
+      </w:r>
+      <w:r>
+        <w:tab/>
+        <w:t>Gauss, Exp, Cauchy, Kmod</w:t>
+      </w:r>
+    </w:p>
+    <w:p>
+      <w:r>
+        <w:t xml:space="preserve">- Novelty </w:t>
+      </w:r>
+      <w:r>
+        <w:tab/>
+      </w:r>
+      <w:r>
+        <w:tab/>
+      </w:r>
+      <w:r>
+        <w:tab/>
+        <w:t>Melhor quando considera apenas erro</w:t>
+      </w:r>
+      <w:r>
+        <w:t>!</w:t>
+      </w:r>
+    </w:p>
+    <w:p>
+      <w:r>
+        <w:t xml:space="preserve">- Surprise </w:t>
+      </w:r>
+      <w:r>
+        <w:tab/>
+      </w:r>
+      <w:r>
+        <w:tab/>
+      </w:r>
+      <w:r>
+        <w:tab/>
+        <w:t>Funciona com saída PBC!</w:t>
+      </w:r>
+    </w:p>
+    <w:p>
+      <w:r>
+        <w:t>- NN x KNN:</w:t>
+      </w:r>
+      <w:r>
+        <w:tab/>
+      </w:r>
+      <w:r>
+        <w:tab/>
+      </w:r>
+      <w:r>
+        <w:tab/>
+      </w:r>
+      <w:r>
+        <w:t>Considerando mesmo DM, melhora classificação</w:t>
+      </w:r>
+    </w:p>
+    <w:p>
+      <w:r>
+        <w:t>- DM1 x DM2:</w:t>
+      </w:r>
+      <w:r>
+        <w:tab/>
+      </w:r>
+      <w:r>
+        <w:tab/>
+      </w:r>
+      <w:r>
+        <w:tab/>
+      </w:r>
+      <w:r>
+        <w:t>Considerando mesmo NN, melhora na maioria das vezes.</w:t>
       </w:r>
     </w:p>
     <w:p/>
@@ -61,7 +253,74 @@
           <w:sz w:val="28"/>
           <w:szCs w:val="28"/>
         </w:rPr>
-        <w:t>VERTEBRAL COLUMN</w:t>
+        <w:t>PAP-SMEAR</w:t>
+      </w:r>
+    </w:p>
+    <w:p>
+      <w:r>
+        <w:t>- Melhores kernels (best):</w:t>
+      </w:r>
+      <w:r>
+        <w:tab/>
+      </w:r>
+    </w:p>
+    <w:p>
+      <w:r>
+        <w:t>- Novelty</w:t>
+      </w:r>
+      <w:r>
+        <w:t>:</w:t>
+      </w:r>
+      <w:r>
+        <w:tab/>
+      </w:r>
+      <w:r>
+        <w:tab/>
+      </w:r>
+      <w:r>
+        <w:tab/>
+      </w:r>
+    </w:p>
+    <w:p>
+      <w:r>
+        <w:t>- Surprise</w:t>
+      </w:r>
+      <w:r>
+        <w:tab/>
+      </w:r>
+      <w:r>
+        <w:tab/>
+      </w:r>
+      <w:r>
+        <w:tab/>
+      </w:r>
+    </w:p>
+    <w:p>
+      <w:r>
+        <w:t>- NN x KNN:</w:t>
+      </w:r>
+      <w:r>
+        <w:tab/>
+      </w:r>
+      <w:r>
+        <w:tab/>
+      </w:r>
+      <w:r>
+        <w:tab/>
+      </w:r>
+    </w:p>
+    <w:p>
+      <w:r>
+        <w:t>- DM1 x DM2:</w:t>
+      </w:r>
+      <w:r>
+        <w:tab/>
+      </w:r>
+      <w:r>
+        <w:tab/>
+      </w:r>
+      <w:r>
+        <w:tab/>
       </w:r>
     </w:p>
     <w:p/>
@@ -82,7 +341,240 @@
           <w:sz w:val="28"/>
           <w:szCs w:val="28"/>
         </w:rPr>
+        <w:t>VERTEBRAL COLUMN</w:t>
+      </w:r>
+    </w:p>
+    <w:p>
+      <w:r>
+        <w:t>- Melhores kernels (best):</w:t>
+      </w:r>
+      <w:r>
+        <w:tab/>
+      </w:r>
+    </w:p>
+    <w:p>
+      <w:r>
+        <w:t>- Novelty:</w:t>
+      </w:r>
+      <w:r>
+        <w:tab/>
+      </w:r>
+      <w:r>
+        <w:tab/>
+      </w:r>
+      <w:r>
+        <w:tab/>
+      </w:r>
+    </w:p>
+    <w:p>
+      <w:r>
+        <w:t>- Surprise</w:t>
+      </w:r>
+      <w:r>
+        <w:tab/>
+      </w:r>
+      <w:r>
+        <w:tab/>
+      </w:r>
+      <w:r>
+        <w:tab/>
+      </w:r>
+    </w:p>
+    <w:p>
+      <w:r>
+        <w:t>- NN x KNN:</w:t>
+      </w:r>
+      <w:r>
+        <w:tab/>
+      </w:r>
+      <w:r>
+        <w:tab/>
+      </w:r>
+      <w:r>
+        <w:tab/>
+      </w:r>
+    </w:p>
+    <w:p>
+      <w:r>
+        <w:t>- DM1 x DM2:</w:t>
+      </w:r>
+      <w:r>
+        <w:tab/>
+      </w:r>
+      <w:r>
+        <w:tab/>
+      </w:r>
+      <w:r>
+        <w:tab/>
+      </w:r>
+    </w:p>
+    <w:p>
+      <w:pPr>
+        <w:jc w:val="center"/>
+        <w:rPr>
+          <w:b/>
+          <w:bCs/>
+          <w:sz w:val="28"/>
+          <w:szCs w:val="28"/>
+        </w:rPr>
+      </w:pPr>
+      <w:r>
+        <w:rPr>
+          <w:b/>
+          <w:bCs/>
+          <w:sz w:val="28"/>
+          <w:szCs w:val="28"/>
+        </w:rPr>
+        <w:lastRenderedPageBreak/>
         <w:t>WALL-FOLLOWING</w:t>
+      </w:r>
+    </w:p>
+    <w:p>
+      <w:r>
+        <w:t>- Melhores kernels (best):</w:t>
+      </w:r>
+      <w:r>
+        <w:tab/>
+      </w:r>
+    </w:p>
+    <w:p>
+      <w:r>
+        <w:t>- Novelty:</w:t>
+      </w:r>
+      <w:r>
+        <w:tab/>
+      </w:r>
+      <w:r>
+        <w:tab/>
+      </w:r>
+      <w:r>
+        <w:tab/>
+      </w:r>
+    </w:p>
+    <w:p>
+      <w:r>
+        <w:t>- Surprise</w:t>
+      </w:r>
+      <w:r>
+        <w:tab/>
+      </w:r>
+      <w:r>
+        <w:tab/>
+      </w:r>
+      <w:r>
+        <w:tab/>
+      </w:r>
+    </w:p>
+    <w:p>
+      <w:r>
+        <w:t>- NN x KNN:</w:t>
+      </w:r>
+      <w:r>
+        <w:tab/>
+      </w:r>
+      <w:r>
+        <w:tab/>
+      </w:r>
+      <w:r>
+        <w:tab/>
+      </w:r>
+    </w:p>
+    <w:p>
+      <w:r>
+        <w:t>- DM1 x DM2:</w:t>
+      </w:r>
+      <w:r>
+        <w:tab/>
+      </w:r>
+      <w:r>
+        <w:tab/>
+      </w:r>
+      <w:r>
+        <w:tab/>
+      </w:r>
+    </w:p>
+    <w:p>
+      <w:pPr>
+        <w:jc w:val="center"/>
+        <w:rPr>
+          <w:b/>
+          <w:bCs/>
+          <w:sz w:val="28"/>
+          <w:szCs w:val="28"/>
+        </w:rPr>
+      </w:pPr>
+      <w:r>
+        <w:rPr>
+          <w:b/>
+          <w:bCs/>
+          <w:sz w:val="28"/>
+          <w:szCs w:val="28"/>
+        </w:rPr>
+        <w:t>OTHERS</w:t>
+      </w:r>
+    </w:p>
+    <w:p>
+      <w:r>
+        <w:t>- Melhores kernels (best):</w:t>
+      </w:r>
+      <w:r>
+        <w:tab/>
+      </w:r>
+    </w:p>
+    <w:p>
+      <w:r>
+        <w:t>- Novelty:</w:t>
+      </w:r>
+      <w:r>
+        <w:tab/>
+      </w:r>
+      <w:r>
+        <w:tab/>
+      </w:r>
+      <w:r>
+        <w:tab/>
+      </w:r>
+    </w:p>
+    <w:p>
+      <w:r>
+        <w:t>- Surprise</w:t>
+      </w:r>
+      <w:r>
+        <w:tab/>
+      </w:r>
+      <w:r>
+        <w:tab/>
+      </w:r>
+      <w:r>
+        <w:tab/>
+      </w:r>
+    </w:p>
+    <w:p>
+      <w:r>
+        <w:t>- NN x KNN:</w:t>
+      </w:r>
+      <w:r>
+        <w:tab/>
+      </w:r>
+      <w:r>
+        <w:tab/>
+      </w:r>
+      <w:r>
+        <w:tab/>
+      </w:r>
+    </w:p>
+    <w:p>
+      <w:r>
+        <w:t>- DM1 x DM2:</w:t>
+      </w:r>
+      <w:r>
+        <w:tab/>
+      </w:r>
+      <w:r>
+        <w:tab/>
+      </w:r>
+      <w:r>
+        <w:tab/>
       </w:r>
     </w:p>
     <w:p/>

</xml_diff>

<commit_message>
deleted comparison of novelty and surprise
</commit_message>
<xml_diff>
--- a/results_analysis/spark_00_results_show.docx
+++ b/results_analysis/spark_00_results_show.docx
@@ -1,6 +1,6 @@
 
 <file path=word/document.xml><?xml version="1.0" encoding="utf-8"?>
-<w:document xmlns:wpc="http://schemas.microsoft.com/office/word/2010/wordprocessingCanvas" xmlns:cx="http://schemas.microsoft.com/office/drawing/2014/chartex" xmlns:cx1="http://schemas.microsoft.com/office/drawing/2015/9/8/chartex" xmlns:cx2="http://schemas.microsoft.com/office/drawing/2015/10/21/chartex" xmlns:cx3="http://schemas.microsoft.com/office/drawing/2016/5/9/chartex" xmlns:cx4="http://schemas.microsoft.com/office/drawing/2016/5/10/chartex" xmlns:cx5="http://schemas.microsoft.com/office/drawing/2016/5/11/chartex" xmlns:cx6="http://schemas.microsoft.com/office/drawing/2016/5/12/chartex" xmlns:cx7="http://schemas.microsoft.com/office/drawing/2016/5/13/chartex" xmlns:cx8="http://schemas.microsoft.com/office/drawing/2016/5/14/chartex" xmlns:mc="http://schemas.openxmlformats.org/markup-compatibility/2006" xmlns:aink="http://schemas.microsoft.com/office/drawing/2016/ink" xmlns:am3d="http://schemas.microsoft.com/office/drawing/2017/model3d" xmlns:o="urn:schemas-microsoft-com:office:office" xmlns:oel="http://schemas.microsoft.com/office/2019/extlst" xmlns:r="http://schemas.openxmlformats.org/officeDocument/2006/relationships" xmlns:m="http://schemas.openxmlformats.org/officeDocument/2006/math" xmlns:v="urn:schemas-microsoft-com:vml" xmlns:wp14="http://schemas.microsoft.com/office/word/2010/wordprocessingDrawing" xmlns:wp="http://schemas.openxmlformats.org/drawingml/2006/wordprocessingDrawing" xmlns:w10="urn:schemas-microsoft-com:office:word" xmlns:w="http://schemas.openxmlformats.org/wordprocessingml/2006/main" xmlns:w14="http://schemas.microsoft.com/office/word/2010/wordml" xmlns:w15="http://schemas.microsoft.com/office/word/2012/wordml" xmlns:w16cex="http://schemas.microsoft.com/office/word/2018/wordml/cex" xmlns:w16cid="http://schemas.microsoft.com/office/word/2016/wordml/cid" xmlns:w16="http://schemas.microsoft.com/office/word/2018/wordml" xmlns:w16sdtdh="http://schemas.microsoft.com/office/word/2020/wordml/sdtdatahash" xmlns:w16se="http://schemas.microsoft.com/office/word/2015/wordml/symex" xmlns:wpg="http://schemas.microsoft.com/office/word/2010/wordprocessingGroup" xmlns:wpi="http://schemas.microsoft.com/office/word/2010/wordprocessingInk" xmlns:wne="http://schemas.microsoft.com/office/word/2006/wordml" xmlns:wps="http://schemas.microsoft.com/office/word/2010/wordprocessingShape" mc:Ignorable="w14 w15 w16se w16cid w16 w16cex w16sdtdh wp14">
+<w:document xmlns:wpc="http://schemas.microsoft.com/office/word/2010/wordprocessingCanvas" xmlns:cx="http://schemas.microsoft.com/office/drawing/2014/chartex" xmlns:cx1="http://schemas.microsoft.com/office/drawing/2015/9/8/chartex" xmlns:cx2="http://schemas.microsoft.com/office/drawing/2015/10/21/chartex" xmlns:cx3="http://schemas.microsoft.com/office/drawing/2016/5/9/chartex" xmlns:cx4="http://schemas.microsoft.com/office/drawing/2016/5/10/chartex" xmlns:cx5="http://schemas.microsoft.com/office/drawing/2016/5/11/chartex" xmlns:cx6="http://schemas.microsoft.com/office/drawing/2016/5/12/chartex" xmlns:cx7="http://schemas.microsoft.com/office/drawing/2016/5/13/chartex" xmlns:cx8="http://schemas.microsoft.com/office/drawing/2016/5/14/chartex" xmlns:mc="http://schemas.openxmlformats.org/markup-compatibility/2006" xmlns:aink="http://schemas.microsoft.com/office/drawing/2016/ink" xmlns:am3d="http://schemas.microsoft.com/office/drawing/2017/model3d" xmlns:o="urn:schemas-microsoft-com:office:office" xmlns:oel="http://schemas.microsoft.com/office/2019/extlst" xmlns:r="http://schemas.openxmlformats.org/officeDocument/2006/relationships" xmlns:m="http://schemas.openxmlformats.org/officeDocument/2006/math" xmlns:v="urn:schemas-microsoft-com:vml" xmlns:wp14="http://schemas.microsoft.com/office/word/2010/wordprocessingDrawing" xmlns:wp="http://schemas.openxmlformats.org/drawingml/2006/wordprocessingDrawing" xmlns:w10="urn:schemas-microsoft-com:office:word" xmlns:w="http://schemas.openxmlformats.org/wordprocessingml/2006/main" xmlns:w14="http://schemas.microsoft.com/office/word/2010/wordml" xmlns:w15="http://schemas.microsoft.com/office/word/2012/wordml" xmlns:w16cex="http://schemas.microsoft.com/office/word/2018/wordml/cex" xmlns:w16cid="http://schemas.microsoft.com/office/word/2016/wordml/cid" xmlns:w16="http://schemas.microsoft.com/office/word/2018/wordml" xmlns:w16du="http://schemas.microsoft.com/office/word/2023/wordml/word16du" xmlns:w16sdtdh="http://schemas.microsoft.com/office/word/2020/wordml/sdtdatahash" xmlns:w16se="http://schemas.microsoft.com/office/word/2015/wordml/symex" xmlns:wpg="http://schemas.microsoft.com/office/word/2010/wordprocessingGroup" xmlns:wpi="http://schemas.microsoft.com/office/word/2010/wordprocessingInk" xmlns:wne="http://schemas.microsoft.com/office/word/2006/wordml" xmlns:wps="http://schemas.microsoft.com/office/word/2010/wordprocessingShape" mc:Ignorable="w14 w15 w16se w16cid w16 w16cex w16sdtdh w16du wp14">
   <w:body>
     <w:p>
       <w:pPr>
@@ -67,6 +67,9 @@
         <w:tab/>
       </w:r>
       <w:r>
+        <w:t xml:space="preserve">01 e </w:t>
+      </w:r>
+      <w:r>
         <w:t>02</w:t>
       </w:r>
     </w:p>
@@ -266,10 +269,7 @@
     </w:p>
     <w:p>
       <w:r>
-        <w:t>- Novelty</w:t>
-      </w:r>
-      <w:r>
-        <w:t>:</w:t>
+        <w:t>- Novelty:</w:t>
       </w:r>
       <w:r>
         <w:tab/>
@@ -589,7 +589,7 @@
 </file>
 
 <file path=word/styles.xml><?xml version="1.0" encoding="utf-8"?>
-<w:styles xmlns:mc="http://schemas.openxmlformats.org/markup-compatibility/2006" xmlns:r="http://schemas.openxmlformats.org/officeDocument/2006/relationships" xmlns:w="http://schemas.openxmlformats.org/wordprocessingml/2006/main" xmlns:w14="http://schemas.microsoft.com/office/word/2010/wordml" xmlns:w15="http://schemas.microsoft.com/office/word/2012/wordml" xmlns:w16cex="http://schemas.microsoft.com/office/word/2018/wordml/cex" xmlns:w16cid="http://schemas.microsoft.com/office/word/2016/wordml/cid" xmlns:w16="http://schemas.microsoft.com/office/word/2018/wordml" xmlns:w16sdtdh="http://schemas.microsoft.com/office/word/2020/wordml/sdtdatahash" xmlns:w16se="http://schemas.microsoft.com/office/word/2015/wordml/symex" mc:Ignorable="w14 w15 w16se w16cid w16 w16cex w16sdtdh">
+<w:styles xmlns:mc="http://schemas.openxmlformats.org/markup-compatibility/2006" xmlns:r="http://schemas.openxmlformats.org/officeDocument/2006/relationships" xmlns:w="http://schemas.openxmlformats.org/wordprocessingml/2006/main" xmlns:w14="http://schemas.microsoft.com/office/word/2010/wordml" xmlns:w15="http://schemas.microsoft.com/office/word/2012/wordml" xmlns:w16cex="http://schemas.microsoft.com/office/word/2018/wordml/cex" xmlns:w16cid="http://schemas.microsoft.com/office/word/2016/wordml/cid" xmlns:w16="http://schemas.microsoft.com/office/word/2018/wordml" xmlns:w16du="http://schemas.microsoft.com/office/word/2023/wordml/word16du" xmlns:w16sdtdh="http://schemas.microsoft.com/office/word/2020/wordml/sdtdatahash" xmlns:w16se="http://schemas.microsoft.com/office/word/2015/wordml/symex" mc:Ignorable="w14 w15 w16se w16cid w16 w16cex w16sdtdh w16du">
   <w:docDefaults>
     <w:rPrDefault>
       <w:rPr>

</xml_diff>

<commit_message>
added results of spark and motor failure and cervical cancer data
</commit_message>
<xml_diff>
--- a/results_analysis/spark_00_results_show.docx
+++ b/results_analysis/spark_00_results_show.docx
@@ -120,7 +120,15 @@
     </w:p>
     <w:p>
       <w:r>
-        <w:t xml:space="preserve">- Novelty </w:t>
+        <w:t xml:space="preserve">- </w:t>
+      </w:r>
+      <w:proofErr w:type="spellStart"/>
+      <w:r>
+        <w:t>Novelty</w:t>
+      </w:r>
+      <w:proofErr w:type="spellEnd"/>
+      <w:r>
+        <w:t xml:space="preserve"> </w:t>
       </w:r>
       <w:r>
         <w:tab/>
@@ -129,7 +137,15 @@
     </w:p>
     <w:p>
       <w:r>
-        <w:t xml:space="preserve">- Surprise </w:t>
+        <w:t xml:space="preserve">- </w:t>
+      </w:r>
+      <w:proofErr w:type="spellStart"/>
+      <w:r>
+        <w:t>Surprise</w:t>
+      </w:r>
+      <w:proofErr w:type="spellEnd"/>
+      <w:r>
+        <w:t xml:space="preserve"> </w:t>
       </w:r>
       <w:r>
         <w:tab/>
@@ -311,15 +327,20 @@
         <w:tab/>
       </w:r>
       <w:r>
+        <w:t>NOV + DM2 + K + GAU</w:t>
+      </w:r>
+      <w:r>
+        <w:t xml:space="preserve"> </w:t>
+      </w:r>
+      <w:r>
+        <w:tab/>
+      </w:r>
+      <w:r>
+        <w:tab/>
+      </w:r>
+      <w:r>
         <w:t>NOV + DM1 + K + EXP</w:t>
       </w:r>
-      <w:r>
-        <w:tab/>
-      </w:r>
-      <w:r>
-        <w:tab/>
-        <w:t>NOV + DM2 + K + GAU</w:t>
-      </w:r>
     </w:p>
     <w:p>
       <w:r>
@@ -327,20 +348,26 @@
       </w:r>
       <w:r>
         <w:tab/>
-        <w:t>45</w:t>
-      </w:r>
-      <w:r>
-        <w:tab/>
-      </w:r>
-      <w:r>
-        <w:tab/>
-      </w:r>
-      <w:r>
-        <w:tab/>
-      </w:r>
-      <w:r>
-        <w:tab/>
-        <w:t>44</w:t>
+        <w:t>4</w:t>
+      </w:r>
+      <w:r>
+        <w:t>4</w:t>
+      </w:r>
+      <w:r>
+        <w:tab/>
+      </w:r>
+      <w:r>
+        <w:tab/>
+      </w:r>
+      <w:r>
+        <w:tab/>
+      </w:r>
+      <w:r>
+        <w:tab/>
+        <w:t>4</w:t>
+      </w:r>
+      <w:r>
+        <w:t>5</w:t>
       </w:r>
     </w:p>
     <w:p>
@@ -398,11 +425,15 @@
       </w:r>
       <w:r>
         <w:tab/>
+      </w:r>
+      <w:proofErr w:type="spellStart"/>
+      <w:r>
         <w:t>3</w:t>
       </w:r>
       <w:r>
         <w:t>-NN</w:t>
       </w:r>
+      <w:proofErr w:type="spellEnd"/>
     </w:p>
     <w:p>
       <w:r>
@@ -415,7 +446,13 @@
         <w:tab/>
       </w:r>
       <w:r>
-        <w:t xml:space="preserve">KMOD (12;5), EXP (9;2), CAU (8;3), LOG (8;4) </w:t>
+        <w:t>KMOD (1</w:t>
+      </w:r>
+      <w:r>
+        <w:t>3</w:t>
+      </w:r>
+      <w:r>
+        <w:t xml:space="preserve">;5), EXP (9;2), CAU (8;3), LOG (8;4) </w:t>
       </w:r>
       <w:r>
         <w:tab/>
@@ -461,6 +498,9 @@
       <w:r>
         <w:tab/>
       </w:r>
+      <w:r>
+        <w:t>0.5732 – 0.9996</w:t>
+      </w:r>
     </w:p>
     <w:p>
       <w:r>
@@ -475,6 +515,15 @@
       <w:r>
         <w:tab/>
       </w:r>
+      <w:r>
+        <w:t>NOV + DM2 + K + GAU</w:t>
+      </w:r>
+      <w:r>
+        <w:tab/>
+      </w:r>
+      <w:r>
+        <w:tab/>
+      </w:r>
     </w:p>
     <w:p>
       <w:r>
@@ -483,6 +532,9 @@
       <w:r>
         <w:tab/>
       </w:r>
+      <w:r>
+        <w:t>44</w:t>
+      </w:r>
     </w:p>
     <w:p>
       <w:r>
@@ -494,6 +546,9 @@
       <w:r>
         <w:tab/>
       </w:r>
+      <w:r>
+        <w:t>NOV (10) / COH (10) / SUR (10)</w:t>
+      </w:r>
     </w:p>
     <w:p>
       <w:r>
@@ -505,6 +560,9 @@
       <w:r>
         <w:tab/>
       </w:r>
+      <w:r>
+        <w:t>DM2 (35/64)</w:t>
+      </w:r>
     </w:p>
     <w:p>
       <w:r>
@@ -516,6 +574,13 @@
       <w:r>
         <w:tab/>
       </w:r>
+      <w:r>
+        <w:t>KNN (37/64)</w:t>
+      </w:r>
+      <w:r>
+        <w:tab/>
+        <w:t>3-NN</w:t>
+      </w:r>
     </w:p>
     <w:p>
       <w:r>
@@ -526,6 +591,23 @@
       </w:r>
       <w:r>
         <w:tab/>
+      </w:r>
+      <w:r>
+        <w:t>EXP (11;2); KMOD (9;4); CAU (8;3</w:t>
+      </w:r>
+      <w:proofErr w:type="gramStart"/>
+      <w:r>
+        <w:t>) ;</w:t>
+      </w:r>
+      <w:proofErr w:type="gramEnd"/>
+      <w:r>
+        <w:t xml:space="preserve"> GAU (5;4)</w:t>
+      </w:r>
+      <w:r>
+        <w:tab/>
+      </w:r>
+      <w:r>
+        <w:t>(de 48;16)</w:t>
       </w:r>
     </w:p>
     <w:p>
@@ -587,6 +669,9 @@
       <w:r>
         <w:tab/>
       </w:r>
+      <w:r>
+        <w:t>0.2824 – 0.9287</w:t>
+      </w:r>
     </w:p>
     <w:p>
       <w:r>
@@ -601,6 +686,9 @@
       <w:r>
         <w:tab/>
       </w:r>
+      <w:r>
+        <w:t>ALD + DM2 + K + LOG</w:t>
+      </w:r>
     </w:p>
     <w:p>
       <w:r>
@@ -609,6 +697,9 @@
       <w:r>
         <w:tab/>
       </w:r>
+      <w:r>
+        <w:t>109</w:t>
+      </w:r>
     </w:p>
     <w:p>
       <w:r>
@@ -620,6 +711,9 @@
       <w:r>
         <w:tab/>
       </w:r>
+      <w:r>
+        <w:t>ALD (17/32)</w:t>
+      </w:r>
     </w:p>
     <w:p>
       <w:r>
@@ -631,6 +725,9 @@
       <w:r>
         <w:tab/>
       </w:r>
+      <w:r>
+        <w:t>DM1 (38/64)</w:t>
+      </w:r>
     </w:p>
     <w:p>
       <w:r>
@@ -642,6 +739,9 @@
       <w:r>
         <w:tab/>
       </w:r>
+      <w:r>
+        <w:t>KNN (54/64)</w:t>
+      </w:r>
     </w:p>
     <w:p>
       <w:r>
@@ -652,6 +752,13 @@
       </w:r>
       <w:r>
         <w:tab/>
+      </w:r>
+      <w:r>
+        <w:t xml:space="preserve">LOG (11;6); LIN (11;3); POL (10;4); SIG (8;2) </w:t>
+      </w:r>
+      <w:r>
+        <w:tab/>
+        <w:t>(de 48;16)</w:t>
       </w:r>
     </w:p>
     <w:p>
@@ -680,16 +787,7 @@
           <w:sz w:val="28"/>
           <w:szCs w:val="28"/>
         </w:rPr>
-        <w:t xml:space="preserve"> – HPO </w:t>
-      </w:r>
-      <w:r>
-        <w:rPr>
-          <w:b/>
-          <w:bCs/>
-          <w:sz w:val="28"/>
-          <w:szCs w:val="28"/>
-        </w:rPr>
-        <w:t>B</w:t>
+        <w:t xml:space="preserve"> – HPO B</w:t>
       </w:r>
     </w:p>
     <w:p>
@@ -702,6 +800,9 @@
       <w:r>
         <w:tab/>
       </w:r>
+      <w:r>
+        <w:t>0.4252 – 0.9388</w:t>
+      </w:r>
     </w:p>
     <w:p>
       <w:r>
@@ -716,6 +817,9 @@
       <w:r>
         <w:tab/>
       </w:r>
+      <w:r>
+        <w:t>ALD + DM2 + K + LOG</w:t>
+      </w:r>
     </w:p>
     <w:p>
       <w:r>
@@ -724,6 +828,9 @@
       <w:r>
         <w:tab/>
       </w:r>
+      <w:r>
+        <w:t>89</w:t>
+      </w:r>
     </w:p>
     <w:p>
       <w:r>
@@ -735,6 +842,9 @@
       <w:r>
         <w:tab/>
       </w:r>
+      <w:r>
+        <w:t>SURP (16/32)</w:t>
+      </w:r>
     </w:p>
     <w:p>
       <w:r>
@@ -746,6 +856,15 @@
       <w:r>
         <w:tab/>
       </w:r>
+      <w:r>
+        <w:t>DM1 (33/64)</w:t>
+      </w:r>
+      <w:r>
+        <w:t xml:space="preserve"> </w:t>
+      </w:r>
+      <w:r>
+        <w:t>– porém, quando DM2 melhor, melhora mais.</w:t>
+      </w:r>
     </w:p>
     <w:p>
       <w:r>
@@ -757,6 +876,9 @@
       <w:r>
         <w:tab/>
       </w:r>
+      <w:r>
+        <w:t>KNN (46/64)</w:t>
+      </w:r>
     </w:p>
     <w:p>
       <w:r>
@@ -764,6 +886,18 @@
       </w:r>
       <w:r>
         <w:tab/>
+      </w:r>
+      <w:r>
+        <w:tab/>
+      </w:r>
+      <w:r>
+        <w:t>LOG (10;6); LIN (9;4); POL (8;0); KMOD (5;2)</w:t>
+      </w:r>
+      <w:r>
+        <w:tab/>
+      </w:r>
+      <w:r>
+        <w:t>(de 48;16)</w:t>
       </w:r>
     </w:p>
     <w:p>
@@ -918,16 +1052,7 @@
           <w:sz w:val="28"/>
           <w:szCs w:val="28"/>
         </w:rPr>
-        <w:t xml:space="preserve"> – HPO </w:t>
-      </w:r>
-      <w:r>
-        <w:rPr>
-          <w:b/>
-          <w:bCs/>
-          <w:sz w:val="28"/>
-          <w:szCs w:val="28"/>
-        </w:rPr>
-        <w:t>B</w:t>
+        <w:t xml:space="preserve"> – HPO B</w:t>
       </w:r>
     </w:p>
     <w:p>

</xml_diff>

<commit_message>
added analysis of cervCancer and spark results
</commit_message>
<xml_diff>
--- a/results_analysis/spark_00_results_show.docx
+++ b/results_analysis/spark_00_results_show.docx
@@ -327,10 +327,7 @@
         <w:tab/>
       </w:r>
       <w:r>
-        <w:t>NOV + DM2 + K + GAU</w:t>
-      </w:r>
-      <w:r>
-        <w:t xml:space="preserve"> </w:t>
+        <w:t xml:space="preserve">NOV + DM2 + K + GAU </w:t>
       </w:r>
       <w:r>
         <w:tab/>
@@ -605,8 +602,6 @@
       </w:r>
       <w:r>
         <w:tab/>
-      </w:r>
-      <w:r>
         <w:t>(de 48;16)</w:t>
       </w:r>
     </w:p>
@@ -895,8 +890,6 @@
       </w:r>
       <w:r>
         <w:tab/>
-      </w:r>
-      <w:r>
         <w:t>(de 48;16)</w:t>
       </w:r>
     </w:p>
@@ -959,6 +952,9 @@
       <w:r>
         <w:tab/>
       </w:r>
+      <w:r>
+        <w:t>0.6806 – 0.8172</w:t>
+      </w:r>
     </w:p>
     <w:p>
       <w:r>
@@ -973,6 +969,9 @@
       <w:r>
         <w:tab/>
       </w:r>
+      <w:r>
+        <w:t>COH + DM2 + KNN + LOG</w:t>
+      </w:r>
     </w:p>
     <w:p>
       <w:r>
@@ -992,6 +991,15 @@
       <w:r>
         <w:tab/>
       </w:r>
+      <w:r>
+        <w:t>COH (17</w:t>
+      </w:r>
+      <w:r>
+        <w:t>/</w:t>
+      </w:r>
+      <w:r>
+        <w:t>32)</w:t>
+      </w:r>
     </w:p>
     <w:p>
       <w:r>
@@ -1003,6 +1011,15 @@
       <w:r>
         <w:tab/>
       </w:r>
+      <w:r>
+        <w:t>DM1 (42</w:t>
+      </w:r>
+      <w:r>
+        <w:t>/</w:t>
+      </w:r>
+      <w:r>
+        <w:t>64)</w:t>
+      </w:r>
     </w:p>
     <w:p>
       <w:r>
@@ -1014,6 +1031,15 @@
       <w:r>
         <w:tab/>
       </w:r>
+      <w:r>
+        <w:t>KNN (52</w:t>
+      </w:r>
+      <w:r>
+        <w:t>/</w:t>
+      </w:r>
+      <w:r>
+        <w:t>64)</w:t>
+      </w:r>
     </w:p>
     <w:p>
       <w:r>
@@ -1024,6 +1050,9 @@
       </w:r>
       <w:r>
         <w:tab/>
+      </w:r>
+      <w:r>
+        <w:t xml:space="preserve">POL (11;3); LOG (9;5); </w:t>
       </w:r>
     </w:p>
     <w:p>
@@ -1065,6 +1094,9 @@
       <w:r>
         <w:tab/>
       </w:r>
+      <w:r>
+        <w:t>0.5498 – 0.8092</w:t>
+      </w:r>
     </w:p>
     <w:p>
       <w:r>
@@ -1079,6 +1111,9 @@
       <w:r>
         <w:tab/>
       </w:r>
+      <w:r>
+        <w:t>COH + DM2 + KNN + KMO</w:t>
+      </w:r>
     </w:p>
     <w:p>
       <w:r>
@@ -1098,6 +1133,9 @@
       <w:r>
         <w:tab/>
       </w:r>
+      <w:r>
+        <w:t>COH, NOV (11)</w:t>
+      </w:r>
     </w:p>
     <w:p>
       <w:r>
@@ -1109,6 +1147,15 @@
       <w:r>
         <w:tab/>
       </w:r>
+      <w:r>
+        <w:t>DM1 (4</w:t>
+      </w:r>
+      <w:r>
+        <w:t>4</w:t>
+      </w:r>
+      <w:r>
+        <w:t>/64)</w:t>
+      </w:r>
     </w:p>
     <w:p>
       <w:r>
@@ -1120,6 +1167,9 @@
       <w:r>
         <w:tab/>
       </w:r>
+      <w:r>
+        <w:t>KNN (52/64)</w:t>
+      </w:r>
     </w:p>
     <w:p>
       <w:r>
@@ -1130,6 +1180,9 @@
       </w:r>
       <w:r>
         <w:tab/>
+      </w:r>
+      <w:r>
+        <w:t>LOG (13;8); KMO (10;3)</w:t>
       </w:r>
     </w:p>
     <w:p/>
@@ -1192,6 +1245,9 @@
       <w:r>
         <w:tab/>
       </w:r>
+      <w:r>
+        <w:t>0.1630 – 0.9657</w:t>
+      </w:r>
     </w:p>
     <w:p>
       <w:r>
@@ -1206,6 +1262,9 @@
       <w:r>
         <w:tab/>
       </w:r>
+      <w:r>
+        <w:t>SUR + DM1 + 1NN + GAU</w:t>
+      </w:r>
     </w:p>
     <w:p>
       <w:r>
@@ -1214,6 +1273,9 @@
       <w:r>
         <w:tab/>
       </w:r>
+      <w:r>
+        <w:t>443</w:t>
+      </w:r>
     </w:p>
     <w:p>
       <w:r>
@@ -1225,6 +1287,9 @@
       <w:r>
         <w:tab/>
       </w:r>
+      <w:r>
+        <w:t>COH, NOV, SURP</w:t>
+      </w:r>
     </w:p>
     <w:p>
       <w:r>
@@ -1236,6 +1301,9 @@
       <w:r>
         <w:tab/>
       </w:r>
+      <w:r>
+        <w:t>DM1 (35;64)</w:t>
+      </w:r>
     </w:p>
     <w:p>
       <w:r>
@@ -1247,6 +1315,12 @@
       <w:r>
         <w:tab/>
       </w:r>
+      <w:r>
+        <w:t>KNN (40;64</w:t>
+      </w:r>
+      <w:r>
+        <w:t>)</w:t>
+      </w:r>
     </w:p>
     <w:p>
       <w:r>
@@ -1257,6 +1331,9 @@
       </w:r>
       <w:r>
         <w:tab/>
+      </w:r>
+      <w:r>
+        <w:t>EXP (12;3); CAU (12;7)</w:t>
       </w:r>
     </w:p>
     <w:p>
@@ -1366,6 +1443,25 @@
       </w:r>
       <w:r>
         <w:tab/>
+      </w:r>
+    </w:p>
+    <w:p>
+      <w:pPr>
+        <w:rPr>
+          <w:b/>
+          <w:bCs/>
+          <w:sz w:val="28"/>
+          <w:szCs w:val="28"/>
+        </w:rPr>
+      </w:pPr>
+      <w:r>
+        <w:rPr>
+          <w:b/>
+          <w:bCs/>
+          <w:sz w:val="28"/>
+          <w:szCs w:val="28"/>
+        </w:rPr>
+        <w:br w:type="page"/>
       </w:r>
     </w:p>
     <w:p>

</xml_diff>

<commit_message>
finished spark matrices generation and started spok ones
</commit_message>
<xml_diff>
--- a/results_analysis/spark_00_results_show.docx
+++ b/results_analysis/spark_00_results_show.docx
@@ -120,7 +120,15 @@
     </w:p>
     <w:p>
       <w:r>
-        <w:t xml:space="preserve">- Novelty </w:t>
+        <w:t xml:space="preserve">- </w:t>
+      </w:r>
+      <w:proofErr w:type="spellStart"/>
+      <w:r>
+        <w:t>Novelty</w:t>
+      </w:r>
+      <w:proofErr w:type="spellEnd"/>
+      <w:r>
+        <w:t xml:space="preserve"> </w:t>
       </w:r>
       <w:r>
         <w:tab/>
@@ -129,7 +137,15 @@
     </w:p>
     <w:p>
       <w:r>
-        <w:t xml:space="preserve">- Surprise </w:t>
+        <w:t xml:space="preserve">- </w:t>
+      </w:r>
+      <w:proofErr w:type="spellStart"/>
+      <w:r>
+        <w:t>Surprise</w:t>
+      </w:r>
+      <w:proofErr w:type="spellEnd"/>
+      <w:r>
+        <w:t xml:space="preserve"> </w:t>
       </w:r>
       <w:r>
         <w:tab/>
@@ -530,6 +546,12 @@
           <w:lang w:val="en-US"/>
         </w:rPr>
         <w:tab/>
+      </w:r>
+      <w:proofErr w:type="spellStart"/>
+      <w:r>
+        <w:rPr>
+          <w:lang w:val="en-US"/>
+        </w:rPr>
         <w:t>3</w:t>
       </w:r>
       <w:r>
@@ -538,6 +560,7 @@
         </w:rPr>
         <w:t>-NN</w:t>
       </w:r>
+      <w:proofErr w:type="spellEnd"/>
     </w:p>
     <w:p>
       <w:pPr>
@@ -844,7 +867,21 @@
         <w:rPr>
           <w:lang w:val="en-US"/>
         </w:rPr>
-        <w:t>EXP (11;2); KMOD (9;4); CAU (8;3) ; GAU (5;4)</w:t>
+        <w:t>EXP (11;2); KMOD (9;4); CAU (8;3</w:t>
+      </w:r>
+      <w:proofErr w:type="gramStart"/>
+      <w:r>
+        <w:rPr>
+          <w:lang w:val="en-US"/>
+        </w:rPr>
+        <w:t>) ;</w:t>
+      </w:r>
+      <w:proofErr w:type="gramEnd"/>
+      <w:r>
+        <w:rPr>
+          <w:lang w:val="en-US"/>
+        </w:rPr>
+        <w:t xml:space="preserve"> GAU (5;4)</w:t>
       </w:r>
       <w:r>
         <w:rPr>
@@ -1618,7 +1655,21 @@
         <w:rPr>
           <w:lang w:val="en-US"/>
         </w:rPr>
-        <w:t xml:space="preserve">POL (11;3); LOG (9;5); </w:t>
+        <w:t>POL (11;3); LOG (9;5</w:t>
+      </w:r>
+      <w:proofErr w:type="gramStart"/>
+      <w:r>
+        <w:rPr>
+          <w:lang w:val="en-US"/>
+        </w:rPr>
+        <w:t>);</w:t>
+      </w:r>
+      <w:proofErr w:type="gramEnd"/>
+      <w:r>
+        <w:rPr>
+          <w:lang w:val="en-US"/>
+        </w:rPr>
+        <w:t xml:space="preserve"> </w:t>
       </w:r>
     </w:p>
     <w:p>
@@ -2369,6 +2420,12 @@
         <w:rPr>
           <w:lang w:val="en-US"/>
         </w:rPr>
+        <w:t>DM</w:t>
+      </w:r>
+      <w:r>
+        <w:rPr>
+          <w:lang w:val="en-US"/>
+        </w:rPr>
         <w:t>2</w:t>
       </w:r>
       <w:r>
@@ -2650,13 +2707,27 @@
       </w:r>
     </w:p>
     <w:p>
-      <w:r>
+      <w:pPr>
+        <w:rPr>
+          <w:lang w:val="en-US"/>
+        </w:rPr>
+      </w:pPr>
+      <w:r>
+        <w:rPr>
+          <w:lang w:val="en-US"/>
+        </w:rPr>
         <w:t>- NN x KNN:</w:t>
       </w:r>
       <w:r>
-        <w:tab/>
-      </w:r>
-      <w:r>
+        <w:rPr>
+          <w:lang w:val="en-US"/>
+        </w:rPr>
+        <w:tab/>
+      </w:r>
+      <w:r>
+        <w:rPr>
+          <w:lang w:val="en-US"/>
+        </w:rPr>
         <w:tab/>
       </w:r>
     </w:p>

</xml_diff>